<commit_message>
Added info to work log #32
</commit_message>
<xml_diff>
--- a/doc/IET_HF_munkanaplo.docx
+++ b/doc/IET_HF_munkanaplo.docx
@@ -163,62 +163,69 @@
     <w:p>
       <w:pPr>
         <w:pStyle w:val="Heading5"/>
+        <w:rPr>
+          <w:color w:val="auto"/>
+        </w:rPr>
       </w:pPr>
       <w:bookmarkStart w:id="2" w:name="_czd6kxzcywmw" w:colFirst="0" w:colLast="0"/>
       <w:bookmarkEnd w:id="2"/>
       <w:proofErr w:type="spellStart"/>
       <w:r>
+        <w:rPr>
+          <w:color w:val="auto"/>
+        </w:rPr>
         <w:t>Csapattag</w:t>
       </w:r>
       <w:proofErr w:type="spellEnd"/>
       <w:r>
+        <w:rPr>
+          <w:color w:val="auto"/>
+        </w:rPr>
         <w:t xml:space="preserve"> 1 (</w:t>
       </w:r>
-      <w:proofErr w:type="spellStart"/>
-      <w:r>
-        <w:rPr>
-          <w:color w:val="FF0000"/>
-        </w:rPr>
-        <w:t>Név</w:t>
-      </w:r>
-      <w:proofErr w:type="spellEnd"/>
-      <w:r>
-        <w:t xml:space="preserve">, </w:t>
-      </w:r>
-      <w:r>
-        <w:rPr>
-          <w:color w:val="FF0000"/>
-        </w:rPr>
-        <w:t>NEPTUN</w:t>
-      </w:r>
-      <w:r>
-        <w:t xml:space="preserve">, </w:t>
-      </w:r>
-      <w:r>
-        <w:rPr>
-          <w:color w:val="FF0000"/>
-        </w:rPr>
-        <w:t>GitHub</w:t>
-      </w:r>
-      <w:r>
+      <w:r>
+        <w:rPr>
+          <w:color w:val="auto"/>
+        </w:rPr>
+        <w:t xml:space="preserve">Garda Gábor, Y1MIZ7, </w:t>
+      </w:r>
+      <w:proofErr w:type="spellStart"/>
+      <w:r>
+        <w:rPr>
+          <w:color w:val="auto"/>
+        </w:rPr>
+        <w:t>gardagabor</w:t>
+      </w:r>
+      <w:proofErr w:type="spellEnd"/>
+      <w:r>
+        <w:rPr>
+          <w:color w:val="auto"/>
+        </w:rPr>
         <w:t>)</w:t>
       </w:r>
     </w:p>
     <w:p>
       <w:proofErr w:type="spellStart"/>
       <w:r>
-        <w:rPr>
-          <w:color w:val="FF0000"/>
-        </w:rPr>
-        <w:t>Részfeladat</w:t>
-      </w:r>
-      <w:proofErr w:type="spellEnd"/>
-      <w:r>
-        <w:rPr>
-          <w:color w:val="FF0000"/>
-        </w:rPr>
-        <w:t xml:space="preserve"> 1</w:t>
-      </w:r>
+        <w:t>Manuális</w:t>
+      </w:r>
+      <w:proofErr w:type="spellEnd"/>
+      <w:r>
+        <w:t xml:space="preserve"> </w:t>
+      </w:r>
+      <w:proofErr w:type="spellStart"/>
+      <w:r>
+        <w:t>tesztek</w:t>
+      </w:r>
+      <w:proofErr w:type="spellEnd"/>
+      <w:r>
+        <w:t xml:space="preserve"> </w:t>
+      </w:r>
+      <w:proofErr w:type="spellStart"/>
+      <w:r>
+        <w:t>elkészítése</w:t>
+      </w:r>
+      <w:proofErr w:type="spellEnd"/>
       <w:r>
         <w:t xml:space="preserve"> (</w:t>
       </w:r>
@@ -231,13 +238,7 @@
         <w:t xml:space="preserve"> kb. </w:t>
       </w:r>
       <w:r>
-        <w:rPr>
-          <w:color w:val="FF0000"/>
-        </w:rPr>
-        <w:t>X</w:t>
-      </w:r>
-      <w:r>
-        <w:t xml:space="preserve"> </w:t>
+        <w:t xml:space="preserve">14 </w:t>
       </w:r>
       <w:proofErr w:type="spellStart"/>
       <w:r>
@@ -254,93 +255,72 @@
           <w:ilvl w:val="0"/>
           <w:numId w:val="1"/>
         </w:numPr>
-        <w:rPr>
-          <w:color w:val="FF0000"/>
-        </w:rPr>
-      </w:pPr>
-      <w:proofErr w:type="spellStart"/>
-      <w:r>
-        <w:rPr>
-          <w:color w:val="FF0000"/>
-        </w:rPr>
-        <w:t>Konkrét</w:t>
-      </w:r>
-      <w:proofErr w:type="spellEnd"/>
-      <w:r>
-        <w:rPr>
-          <w:color w:val="FF0000"/>
-        </w:rPr>
-        <w:t xml:space="preserve">, </w:t>
-      </w:r>
-      <w:proofErr w:type="spellStart"/>
-      <w:r>
-        <w:rPr>
-          <w:color w:val="FF0000"/>
-        </w:rPr>
-        <w:t>projekt-specifikus</w:t>
-      </w:r>
-      <w:proofErr w:type="spellEnd"/>
-      <w:r>
-        <w:rPr>
-          <w:color w:val="FF0000"/>
-        </w:rPr>
-        <w:t xml:space="preserve"> </w:t>
-      </w:r>
-      <w:proofErr w:type="spellStart"/>
-      <w:r>
-        <w:rPr>
-          <w:color w:val="FF0000"/>
-        </w:rPr>
-        <w:t>feladat</w:t>
-      </w:r>
-      <w:proofErr w:type="spellEnd"/>
-      <w:r>
-        <w:rPr>
-          <w:color w:val="FF0000"/>
-        </w:rPr>
-        <w:t xml:space="preserve"> (X </w:t>
-      </w:r>
-      <w:proofErr w:type="spellStart"/>
-      <w:r>
-        <w:rPr>
-          <w:color w:val="FF0000"/>
-        </w:rPr>
-        <w:t>osztályhoz</w:t>
-      </w:r>
-      <w:proofErr w:type="spellEnd"/>
-      <w:r>
-        <w:rPr>
-          <w:color w:val="FF0000"/>
-        </w:rPr>
-        <w:t xml:space="preserve"> unit </w:t>
-      </w:r>
-      <w:proofErr w:type="spellStart"/>
-      <w:r>
-        <w:rPr>
-          <w:color w:val="FF0000"/>
-        </w:rPr>
-        <w:t>tesztek</w:t>
-      </w:r>
-      <w:proofErr w:type="spellEnd"/>
-      <w:r>
-        <w:rPr>
-          <w:color w:val="FF0000"/>
-        </w:rPr>
-        <w:t xml:space="preserve"> </w:t>
-      </w:r>
-      <w:proofErr w:type="spellStart"/>
-      <w:r>
-        <w:rPr>
-          <w:color w:val="FF0000"/>
-        </w:rPr>
-        <w:t>készítése</w:t>
-      </w:r>
-      <w:proofErr w:type="spellEnd"/>
-      <w:r>
-        <w:rPr>
-          <w:color w:val="FF0000"/>
-        </w:rPr>
-        <w:t>)</w:t>
+      </w:pPr>
+      <w:proofErr w:type="spellStart"/>
+      <w:r>
+        <w:t>Manuális</w:t>
+      </w:r>
+      <w:proofErr w:type="spellEnd"/>
+      <w:r>
+        <w:t xml:space="preserve"> </w:t>
+      </w:r>
+      <w:proofErr w:type="spellStart"/>
+      <w:r>
+        <w:t>teszt</w:t>
+      </w:r>
+      <w:proofErr w:type="spellEnd"/>
+      <w:r>
+        <w:t xml:space="preserve"> </w:t>
+      </w:r>
+      <w:proofErr w:type="spellStart"/>
+      <w:r>
+        <w:t>szkript</w:t>
+      </w:r>
+      <w:proofErr w:type="spellEnd"/>
+      <w:r>
+        <w:t xml:space="preserve"> </w:t>
+      </w:r>
+      <w:proofErr w:type="spellStart"/>
+      <w:r>
+        <w:t>elkészítése</w:t>
+      </w:r>
+      <w:proofErr w:type="spellEnd"/>
+      <w:r>
+        <w:t xml:space="preserve"> </w:t>
+      </w:r>
+    </w:p>
+    <w:p>
+      <w:proofErr w:type="spellStart"/>
+      <w:r>
+        <w:t>StressTest</w:t>
+      </w:r>
+      <w:proofErr w:type="spellEnd"/>
+      <w:r>
+        <w:t xml:space="preserve"> </w:t>
+      </w:r>
+      <w:proofErr w:type="spellStart"/>
+      <w:r>
+        <w:t>elkészítése</w:t>
+      </w:r>
+      <w:proofErr w:type="spellEnd"/>
+      <w:r>
+        <w:t xml:space="preserve"> (</w:t>
+      </w:r>
+      <w:proofErr w:type="spellStart"/>
+      <w:r>
+        <w:t>összesen</w:t>
+      </w:r>
+      <w:proofErr w:type="spellEnd"/>
+      <w:r>
+        <w:t xml:space="preserve"> kb. X </w:t>
+      </w:r>
+      <w:proofErr w:type="spellStart"/>
+      <w:r>
+        <w:t>óra</w:t>
+      </w:r>
+      <w:proofErr w:type="spellEnd"/>
+      <w:r>
+        <w:t>):</w:t>
       </w:r>
     </w:p>
     <w:p>
@@ -349,65 +329,20 @@
           <w:ilvl w:val="0"/>
           <w:numId w:val="1"/>
         </w:numPr>
-        <w:rPr>
-          <w:color w:val="FF0000"/>
-        </w:rPr>
-      </w:pPr>
-      <w:r>
-        <w:rPr>
-          <w:color w:val="FF0000"/>
-        </w:rPr>
-        <w:t>...</w:t>
-      </w:r>
-    </w:p>
-    <w:p>
-      <w:pPr>
-        <w:rPr>
-          <w:color w:val="FF0000"/>
-        </w:rPr>
-      </w:pPr>
-      <w:proofErr w:type="spellStart"/>
-      <w:r>
-        <w:rPr>
-          <w:color w:val="FF0000"/>
-        </w:rPr>
-        <w:t>Részfeladat</w:t>
-      </w:r>
-      <w:proofErr w:type="spellEnd"/>
-      <w:r>
-        <w:rPr>
-          <w:color w:val="FF0000"/>
-        </w:rPr>
-        <w:t xml:space="preserve"> 2</w:t>
-      </w:r>
-      <w:r>
-        <w:t xml:space="preserve"> (</w:t>
-      </w:r>
-      <w:proofErr w:type="spellStart"/>
-      <w:r>
-        <w:t>összesen</w:t>
-      </w:r>
-      <w:proofErr w:type="spellEnd"/>
-      <w:r>
-        <w:t xml:space="preserve"> kb. </w:t>
-      </w:r>
-      <w:r>
-        <w:rPr>
-          <w:color w:val="FF0000"/>
-        </w:rPr>
-        <w:t>X</w:t>
-      </w:r>
-      <w:r>
-        <w:t xml:space="preserve"> </w:t>
-      </w:r>
-      <w:proofErr w:type="spellStart"/>
-      <w:r>
-        <w:t>óra</w:t>
-      </w:r>
-      <w:proofErr w:type="spellEnd"/>
-      <w:r>
-        <w:t>):</w:t>
-      </w:r>
+      </w:pPr>
+      <w:proofErr w:type="spellStart"/>
+      <w:r>
+        <w:t>Jmeter</w:t>
+      </w:r>
+      <w:proofErr w:type="spellEnd"/>
+      <w:r>
+        <w:t xml:space="preserve"> test scenario </w:t>
+      </w:r>
+      <w:proofErr w:type="spellStart"/>
+      <w:r>
+        <w:t>configurálása</w:t>
+      </w:r>
+      <w:proofErr w:type="spellEnd"/>
     </w:p>
     <w:p>
       <w:pPr>
@@ -415,79 +350,130 @@
           <w:ilvl w:val="0"/>
           <w:numId w:val="1"/>
         </w:numPr>
-        <w:rPr>
-          <w:color w:val="FF0000"/>
-        </w:rPr>
-      </w:pPr>
-      <w:proofErr w:type="spellStart"/>
-      <w:r>
-        <w:rPr>
-          <w:color w:val="FF0000"/>
-        </w:rPr>
-        <w:t>Konkrét</w:t>
-      </w:r>
-      <w:proofErr w:type="spellEnd"/>
-      <w:r>
-        <w:rPr>
-          <w:color w:val="FF0000"/>
-        </w:rPr>
+      </w:pPr>
+      <w:proofErr w:type="spellStart"/>
+      <w:r>
+        <w:t>Jmeter</w:t>
+      </w:r>
+      <w:proofErr w:type="spellEnd"/>
+      <w:r>
+        <w:t xml:space="preserve"> test run CI-</w:t>
+      </w:r>
+      <w:proofErr w:type="spellStart"/>
+      <w:r>
+        <w:t>ba</w:t>
+      </w:r>
+      <w:proofErr w:type="spellEnd"/>
+      <w:r>
+        <w:t xml:space="preserve"> </w:t>
+      </w:r>
+      <w:proofErr w:type="spellStart"/>
+      <w:r>
+        <w:t>való</w:t>
+      </w:r>
+      <w:proofErr w:type="spellEnd"/>
+      <w:r>
+        <w:t xml:space="preserve"> </w:t>
+      </w:r>
+      <w:proofErr w:type="spellStart"/>
+      <w:r>
+        <w:t>integrálása</w:t>
+      </w:r>
+      <w:proofErr w:type="spellEnd"/>
+    </w:p>
+    <w:p>
+      <w:r>
+        <w:pict w14:anchorId="3CAE13C5">
+          <v:rect id="_x0000_i1025" style="width:0;height:1.5pt" o:hralign="center" o:hrstd="t" o:hr="t" fillcolor="#a0a0a0" stroked="f"/>
+        </w:pict>
+      </w:r>
+    </w:p>
+    <w:p>
+      <w:pPr>
+        <w:pStyle w:val="Heading5"/>
+      </w:pPr>
+      <w:bookmarkStart w:id="3" w:name="_pa5yo4e1ves" w:colFirst="0" w:colLast="0"/>
+      <w:bookmarkEnd w:id="3"/>
+      <w:proofErr w:type="spellStart"/>
+      <w:r>
+        <w:t>Csapattag</w:t>
+      </w:r>
+      <w:proofErr w:type="spellEnd"/>
+      <w:r>
+        <w:t xml:space="preserve"> 2 (</w:t>
+      </w:r>
+      <w:proofErr w:type="spellStart"/>
+      <w:r>
+        <w:rPr>
+          <w:color w:val="FF0000"/>
+        </w:rPr>
+        <w:t>Név</w:t>
+      </w:r>
+      <w:proofErr w:type="spellEnd"/>
+      <w:r>
         <w:t xml:space="preserve">, </w:t>
       </w:r>
-      <w:proofErr w:type="spellStart"/>
-      <w:r>
-        <w:rPr>
-          <w:color w:val="FF0000"/>
-        </w:rPr>
-        <w:t>projekt-specifikus</w:t>
-      </w:r>
-      <w:proofErr w:type="spellEnd"/>
-      <w:r>
-        <w:rPr>
-          <w:color w:val="FF0000"/>
-        </w:rPr>
-        <w:t xml:space="preserve"> </w:t>
-      </w:r>
-      <w:proofErr w:type="spellStart"/>
-      <w:r>
-        <w:rPr>
-          <w:color w:val="FF0000"/>
-        </w:rPr>
-        <w:t>feladat</w:t>
-      </w:r>
-      <w:proofErr w:type="spellEnd"/>
-      <w:r>
-        <w:rPr>
-          <w:color w:val="FF0000"/>
-        </w:rPr>
-        <w:t xml:space="preserve"> (Z </w:t>
-      </w:r>
-      <w:proofErr w:type="spellStart"/>
-      <w:r>
-        <w:rPr>
-          <w:color w:val="FF0000"/>
-        </w:rPr>
-        <w:t>részfeladat</w:t>
-      </w:r>
-      <w:proofErr w:type="spellEnd"/>
-      <w:r>
-        <w:rPr>
-          <w:color w:val="FF0000"/>
-        </w:rPr>
-        <w:t xml:space="preserve"> </w:t>
-      </w:r>
-      <w:proofErr w:type="spellStart"/>
-      <w:r>
-        <w:rPr>
-          <w:color w:val="FF0000"/>
-        </w:rPr>
-        <w:t>ellenőrzése</w:t>
-      </w:r>
-      <w:proofErr w:type="spellEnd"/>
-      <w:r>
-        <w:rPr>
-          <w:color w:val="FF0000"/>
-        </w:rPr>
+      <w:r>
+        <w:rPr>
+          <w:color w:val="FF0000"/>
+        </w:rPr>
+        <w:t>NEPTUN</w:t>
+      </w:r>
+      <w:r>
+        <w:t xml:space="preserve">, </w:t>
+      </w:r>
+      <w:r>
+        <w:rPr>
+          <w:color w:val="FF0000"/>
+        </w:rPr>
+        <w:t>GitHub</w:t>
+      </w:r>
+      <w:r>
         <w:t>)</w:t>
+      </w:r>
+    </w:p>
+    <w:p>
+      <w:proofErr w:type="spellStart"/>
+      <w:r>
+        <w:rPr>
+          <w:color w:val="FF0000"/>
+        </w:rPr>
+        <w:t>Részfeladat</w:t>
+      </w:r>
+      <w:proofErr w:type="spellEnd"/>
+      <w:r>
+        <w:rPr>
+          <w:color w:val="FF0000"/>
+        </w:rPr>
+        <w:t xml:space="preserve"> 1</w:t>
+      </w:r>
+      <w:r>
+        <w:t xml:space="preserve"> (</w:t>
+      </w:r>
+      <w:proofErr w:type="spellStart"/>
+      <w:r>
+        <w:t>összesen</w:t>
+      </w:r>
+      <w:proofErr w:type="spellEnd"/>
+      <w:r>
+        <w:t xml:space="preserve"> kb. </w:t>
+      </w:r>
+      <w:r>
+        <w:rPr>
+          <w:color w:val="FF0000"/>
+        </w:rPr>
+        <w:t>X</w:t>
+      </w:r>
+      <w:r>
+        <w:t xml:space="preserve"> </w:t>
+      </w:r>
+      <w:proofErr w:type="spellStart"/>
+      <w:r>
+        <w:t>óra</w:t>
+      </w:r>
+      <w:proofErr w:type="spellEnd"/>
+      <w:r>
+        <w:t>):</w:t>
       </w:r>
     </w:p>
     <w:p>
@@ -496,128 +482,16 @@
           <w:ilvl w:val="0"/>
           <w:numId w:val="1"/>
         </w:numPr>
-      </w:pPr>
-      <w:r>
-        <w:t>…</w:t>
-      </w:r>
-    </w:p>
-    <w:p>
-      <w:r>
-        <w:pict w14:anchorId="3CAE13C5">
-          <v:rect id="_x0000_i1025" style="width:0;height:1.5pt" o:hralign="center" o:hrstd="t" o:hr="t" fillcolor="#a0a0a0" stroked="f"/>
-        </w:pict>
-      </w:r>
-    </w:p>
-    <w:p>
-      <w:pPr>
-        <w:pStyle w:val="Heading5"/>
-      </w:pPr>
-      <w:bookmarkStart w:id="3" w:name="_pa5yo4e1ves" w:colFirst="0" w:colLast="0"/>
-      <w:bookmarkEnd w:id="3"/>
-      <w:proofErr w:type="spellStart"/>
-      <w:r>
-        <w:t>Csapattag</w:t>
-      </w:r>
-      <w:proofErr w:type="spellEnd"/>
-      <w:r>
-        <w:t xml:space="preserve"> 2 (</w:t>
-      </w:r>
-      <w:proofErr w:type="spellStart"/>
-      <w:r>
-        <w:rPr>
-          <w:color w:val="FF0000"/>
-        </w:rPr>
-        <w:t>Név</w:t>
-      </w:r>
-      <w:proofErr w:type="spellEnd"/>
-      <w:r>
-        <w:t xml:space="preserve">, </w:t>
-      </w:r>
-      <w:r>
-        <w:rPr>
-          <w:color w:val="FF0000"/>
-        </w:rPr>
-        <w:t>NEPTUN</w:t>
-      </w:r>
-      <w:r>
-        <w:t xml:space="preserve">, </w:t>
-      </w:r>
-      <w:r>
-        <w:rPr>
-          <w:color w:val="FF0000"/>
-        </w:rPr>
-        <w:t>GitHub</w:t>
-      </w:r>
-      <w:r>
-        <w:t>)</w:t>
-      </w:r>
-    </w:p>
-    <w:p>
-      <w:proofErr w:type="spellStart"/>
-      <w:r>
-        <w:rPr>
-          <w:color w:val="FF0000"/>
-        </w:rPr>
-        <w:t>Részfeladat</w:t>
-      </w:r>
-      <w:proofErr w:type="spellEnd"/>
-      <w:r>
-        <w:rPr>
-          <w:color w:val="FF0000"/>
-        </w:rPr>
-        <w:t xml:space="preserve"> 1</w:t>
-      </w:r>
-      <w:r>
-        <w:t xml:space="preserve"> (</w:t>
-      </w:r>
-      <w:proofErr w:type="spellStart"/>
-      <w:r>
-        <w:t>összesen</w:t>
-      </w:r>
-      <w:proofErr w:type="spellEnd"/>
-      <w:r>
-        <w:t xml:space="preserve"> kb. </w:t>
-      </w:r>
-      <w:r>
-        <w:rPr>
-          <w:color w:val="FF0000"/>
-        </w:rPr>
-        <w:t>X</w:t>
-      </w:r>
-      <w:r>
-        <w:t xml:space="preserve"> </w:t>
-      </w:r>
-      <w:proofErr w:type="spellStart"/>
-      <w:r>
-        <w:t>óra</w:t>
-      </w:r>
-      <w:proofErr w:type="spellEnd"/>
-      <w:r>
-        <w:t>):</w:t>
-      </w:r>
-    </w:p>
-    <w:p>
-      <w:pPr>
-        <w:numPr>
-          <w:ilvl w:val="0"/>
-          <w:numId w:val="1"/>
-        </w:numPr>
-        <w:rPr>
-          <w:color w:val="FF0000"/>
-        </w:rPr>
-      </w:pPr>
-      <w:proofErr w:type="spellStart"/>
-      <w:r>
-        <w:rPr>
-          <w:color w:val="FF0000"/>
-        </w:rPr>
-        <w:t>Konk</w:t>
-      </w:r>
-      <w:r>
-        <w:rPr>
-          <w:color w:val="FF0000"/>
-        </w:rPr>
-        <w:t>rét</w:t>
+        <w:rPr>
+          <w:color w:val="FF0000"/>
+        </w:rPr>
+      </w:pPr>
+      <w:proofErr w:type="spellStart"/>
+      <w:r>
+        <w:rPr>
+          <w:color w:val="FF0000"/>
+        </w:rPr>
+        <w:t>Konkrét</w:t>
       </w:r>
       <w:proofErr w:type="spellEnd"/>
       <w:r>

</xml_diff>

<commit_message>
pordaniel doksi rész #32
</commit_message>
<xml_diff>
--- a/doc/IET_HF_munkanaplo.docx
+++ b/doc/IET_HF_munkanaplo.docx
@@ -440,8 +440,16 @@
         <w:rPr>
           <w:color w:val="000000" w:themeColor="text1"/>
         </w:rPr>
-        <w:t xml:space="preserve"> Valter</w:t>
-      </w:r>
+        <w:t xml:space="preserve"> </w:t>
+      </w:r>
+      <w:proofErr w:type="spellStart"/>
+      <w:r>
+        <w:rPr>
+          <w:color w:val="000000" w:themeColor="text1"/>
+        </w:rPr>
+        <w:t>Valter</w:t>
+      </w:r>
+      <w:proofErr w:type="spellEnd"/>
       <w:r>
         <w:rPr>
           <w:color w:val="000000" w:themeColor="text1"/>
@@ -843,69 +851,80 @@
           <w:color w:val="000000" w:themeColor="text1"/>
         </w:rPr>
         <w:pict w14:anchorId="0309DECC">
-          <v:rect id="_x0000_i1032" style="width:0;height:1.5pt" o:hralign="center" o:hrstd="t" o:hr="t" fillcolor="#a0a0a0" stroked="f"/>
+          <v:rect id="_x0000_i1026" style="width:0;height:1.5pt" o:hralign="center" o:hrstd="t" o:hr="t" fillcolor="#a0a0a0" stroked="f"/>
         </w:pict>
       </w:r>
     </w:p>
     <w:p>
       <w:pPr>
         <w:pStyle w:val="Cmsor4"/>
+        <w:ind w:left="720" w:hanging="720"/>
+        <w:rPr>
+          <w:color w:val="auto"/>
+        </w:rPr>
       </w:pPr>
       <w:bookmarkStart w:id="4" w:name="_lfawlbg1z31q" w:colFirst="0" w:colLast="0"/>
       <w:bookmarkEnd w:id="4"/>
       <w:proofErr w:type="spellStart"/>
       <w:r>
+        <w:rPr>
+          <w:color w:val="auto"/>
+        </w:rPr>
         <w:t>Csapattag</w:t>
       </w:r>
       <w:proofErr w:type="spellEnd"/>
       <w:r>
+        <w:rPr>
+          <w:color w:val="auto"/>
+        </w:rPr>
         <w:t xml:space="preserve"> 3 (</w:t>
       </w:r>
-      <w:proofErr w:type="spellStart"/>
-      <w:r>
-        <w:rPr>
-          <w:color w:val="FF0000"/>
-        </w:rPr>
-        <w:t>Név</w:t>
-      </w:r>
-      <w:proofErr w:type="spellEnd"/>
-      <w:r>
+      <w:r>
+        <w:rPr>
+          <w:color w:val="auto"/>
+        </w:rPr>
+        <w:t>Pór Dániel</w:t>
+      </w:r>
+      <w:r>
+        <w:rPr>
+          <w:color w:val="auto"/>
+        </w:rPr>
         <w:t xml:space="preserve">, </w:t>
       </w:r>
       <w:r>
         <w:rPr>
-          <w:color w:val="FF0000"/>
-        </w:rPr>
-        <w:t>NEPTUN</w:t>
-      </w:r>
-      <w:r>
+          <w:color w:val="auto"/>
+        </w:rPr>
+        <w:t>TMNRCM</w:t>
+      </w:r>
+      <w:r>
+        <w:rPr>
+          <w:color w:val="auto"/>
+        </w:rPr>
         <w:t xml:space="preserve">, </w:t>
       </w:r>
       <w:r>
         <w:rPr>
-          <w:color w:val="FF0000"/>
-        </w:rPr>
-        <w:t>GitHub</w:t>
-      </w:r>
-      <w:r>
+          <w:color w:val="auto"/>
+        </w:rPr>
+        <w:t>pordaniel01</w:t>
+      </w:r>
+      <w:r>
+        <w:rPr>
+          <w:color w:val="auto"/>
+        </w:rPr>
         <w:t>)</w:t>
       </w:r>
     </w:p>
     <w:p>
-      <w:proofErr w:type="spellStart"/>
-      <w:r>
-        <w:rPr>
-          <w:color w:val="FF0000"/>
-        </w:rPr>
-        <w:t>Részfeladat</w:t>
-      </w:r>
-      <w:proofErr w:type="spellEnd"/>
-      <w:r>
-        <w:rPr>
-          <w:color w:val="FF0000"/>
-        </w:rPr>
-        <w:t xml:space="preserve"> 1</w:t>
-      </w:r>
+      <w:r>
+        <w:t xml:space="preserve">Pom.xml </w:t>
+      </w:r>
+      <w:proofErr w:type="spellStart"/>
+      <w:r>
+        <w:t>kijavítása</w:t>
+      </w:r>
+      <w:proofErr w:type="spellEnd"/>
       <w:r>
         <w:t xml:space="preserve"> (</w:t>
       </w:r>
@@ -915,16 +934,7 @@
       </w:r>
       <w:proofErr w:type="spellEnd"/>
       <w:r>
-        <w:t xml:space="preserve"> kb. </w:t>
-      </w:r>
-      <w:r>
-        <w:rPr>
-          <w:color w:val="FF0000"/>
-        </w:rPr>
-        <w:t>X</w:t>
-      </w:r>
-      <w:r>
-        <w:t xml:space="preserve"> </w:t>
+        <w:t xml:space="preserve"> kb. X </w:t>
       </w:r>
       <w:proofErr w:type="spellStart"/>
       <w:r>
@@ -941,94 +951,28 @@
           <w:ilvl w:val="0"/>
           <w:numId w:val="1"/>
         </w:numPr>
-        <w:rPr>
-          <w:color w:val="FF0000"/>
-        </w:rPr>
-      </w:pPr>
-      <w:proofErr w:type="spellStart"/>
-      <w:r>
-        <w:rPr>
-          <w:color w:val="FF0000"/>
-        </w:rPr>
-        <w:t>Konkrét</w:t>
-      </w:r>
-      <w:proofErr w:type="spellEnd"/>
-      <w:r>
-        <w:rPr>
-          <w:color w:val="FF0000"/>
-        </w:rPr>
-        <w:t xml:space="preserve">, </w:t>
-      </w:r>
-      <w:proofErr w:type="spellStart"/>
-      <w:r>
-        <w:rPr>
-          <w:color w:val="FF0000"/>
-        </w:rPr>
-        <w:t>projekt-specifikus</w:t>
-      </w:r>
-      <w:proofErr w:type="spellEnd"/>
-      <w:r>
-        <w:rPr>
-          <w:color w:val="FF0000"/>
-        </w:rPr>
-        <w:t xml:space="preserve"> </w:t>
-      </w:r>
-      <w:proofErr w:type="spellStart"/>
-      <w:r>
-        <w:rPr>
-          <w:color w:val="FF0000"/>
-        </w:rPr>
-        <w:t>feladat</w:t>
-      </w:r>
-      <w:proofErr w:type="spellEnd"/>
-      <w:r>
-        <w:rPr>
-          <w:color w:val="FF0000"/>
-        </w:rPr>
-        <w:t xml:space="preserve"> (X </w:t>
-      </w:r>
-      <w:proofErr w:type="spellStart"/>
-      <w:r>
-        <w:rPr>
-          <w:color w:val="FF0000"/>
-        </w:rPr>
-        <w:t>osztályhoz</w:t>
-      </w:r>
-      <w:proofErr w:type="spellEnd"/>
-      <w:r>
-        <w:rPr>
-          <w:color w:val="FF0000"/>
-        </w:rPr>
-        <w:t xml:space="preserve"> unit </w:t>
-      </w:r>
-      <w:proofErr w:type="spellStart"/>
-      <w:r>
-        <w:rPr>
-          <w:color w:val="FF0000"/>
-        </w:rPr>
-        <w:t>tesztek</w:t>
-      </w:r>
-      <w:proofErr w:type="spellEnd"/>
-      <w:r>
-        <w:rPr>
-          <w:color w:val="FF0000"/>
-        </w:rPr>
-        <w:t xml:space="preserve"> </w:t>
-      </w:r>
-      <w:proofErr w:type="spellStart"/>
-      <w:r>
-        <w:rPr>
-          <w:color w:val="FF0000"/>
-        </w:rPr>
-        <w:t>készítése</w:t>
-      </w:r>
-      <w:proofErr w:type="spellEnd"/>
-      <w:r>
-        <w:rPr>
-          <w:color w:val="FF0000"/>
-        </w:rPr>
-        <w:t>)</w:t>
-      </w:r>
+      </w:pPr>
+      <w:proofErr w:type="spellStart"/>
+      <w:r>
+        <w:t>Lokális</w:t>
+      </w:r>
+      <w:proofErr w:type="spellEnd"/>
+      <w:r>
+        <w:t xml:space="preserve"> </w:t>
+      </w:r>
+      <w:proofErr w:type="spellStart"/>
+      <w:r>
+        <w:t>függőségek</w:t>
+      </w:r>
+      <w:proofErr w:type="spellEnd"/>
+      <w:r>
+        <w:t xml:space="preserve"> </w:t>
+      </w:r>
+      <w:proofErr w:type="spellStart"/>
+      <w:r>
+        <w:t>importálása</w:t>
+      </w:r>
+      <w:proofErr w:type="spellEnd"/>
     </w:p>
     <w:p>
       <w:pPr>
@@ -1036,37 +980,38 @@
           <w:ilvl w:val="0"/>
           <w:numId w:val="1"/>
         </w:numPr>
-        <w:rPr>
-          <w:color w:val="FF0000"/>
-        </w:rPr>
-      </w:pPr>
-      <w:r>
-        <w:rPr>
-          <w:color w:val="FF0000"/>
-        </w:rPr>
-        <w:t>...</w:t>
-      </w:r>
-    </w:p>
-    <w:p>
-      <w:pPr>
-        <w:rPr>
-          <w:color w:val="FF0000"/>
-        </w:rPr>
-      </w:pPr>
-      <w:proofErr w:type="spellStart"/>
-      <w:r>
-        <w:rPr>
-          <w:color w:val="FF0000"/>
-        </w:rPr>
-        <w:t>Részfeladat</w:t>
-      </w:r>
-      <w:proofErr w:type="spellEnd"/>
-      <w:r>
-        <w:rPr>
-          <w:color w:val="FF0000"/>
-        </w:rPr>
-        <w:t xml:space="preserve"> 2</w:t>
-      </w:r>
+      </w:pPr>
+      <w:r>
+        <w:t xml:space="preserve">Build </w:t>
+      </w:r>
+      <w:proofErr w:type="spellStart"/>
+      <w:r>
+        <w:t>scriptek</w:t>
+      </w:r>
+      <w:proofErr w:type="spellEnd"/>
+      <w:r>
+        <w:t xml:space="preserve"> </w:t>
+      </w:r>
+      <w:proofErr w:type="spellStart"/>
+      <w:r>
+        <w:t>rendbehozása</w:t>
+      </w:r>
+      <w:proofErr w:type="spellEnd"/>
+    </w:p>
+    <w:p>
+      <w:proofErr w:type="spellStart"/>
+      <w:r>
+        <w:t>StressTest</w:t>
+      </w:r>
+      <w:proofErr w:type="spellEnd"/>
+      <w:r>
+        <w:t xml:space="preserve"> </w:t>
+      </w:r>
+      <w:proofErr w:type="spellStart"/>
+      <w:r>
+        <w:t>elkészítése</w:t>
+      </w:r>
+      <w:proofErr w:type="spellEnd"/>
       <w:r>
         <w:t xml:space="preserve"> (</w:t>
       </w:r>
@@ -1076,16 +1021,7 @@
       </w:r>
       <w:proofErr w:type="spellEnd"/>
       <w:r>
-        <w:t xml:space="preserve"> kb. </w:t>
-      </w:r>
-      <w:r>
-        <w:rPr>
-          <w:color w:val="FF0000"/>
-        </w:rPr>
-        <w:t>X</w:t>
-      </w:r>
-      <w:r>
-        <w:t xml:space="preserve"> </w:t>
+        <w:t xml:space="preserve"> kb. X </w:t>
       </w:r>
       <w:proofErr w:type="spellStart"/>
       <w:r>
@@ -1102,80 +1038,20 @@
           <w:ilvl w:val="0"/>
           <w:numId w:val="1"/>
         </w:numPr>
-        <w:rPr>
-          <w:color w:val="FF0000"/>
-        </w:rPr>
-      </w:pPr>
-      <w:proofErr w:type="spellStart"/>
-      <w:r>
-        <w:rPr>
-          <w:color w:val="FF0000"/>
-        </w:rPr>
-        <w:t>Konkrét</w:t>
-      </w:r>
-      <w:proofErr w:type="spellEnd"/>
-      <w:r>
-        <w:rPr>
-          <w:color w:val="FF0000"/>
-        </w:rPr>
-        <w:t xml:space="preserve">, </w:t>
-      </w:r>
-      <w:proofErr w:type="spellStart"/>
-      <w:r>
-        <w:rPr>
-          <w:color w:val="FF0000"/>
-        </w:rPr>
-        <w:t>projekt-specifikus</w:t>
-      </w:r>
-      <w:proofErr w:type="spellEnd"/>
-      <w:r>
-        <w:rPr>
-          <w:color w:val="FF0000"/>
-        </w:rPr>
-        <w:t xml:space="preserve"> </w:t>
-      </w:r>
-      <w:proofErr w:type="spellStart"/>
-      <w:r>
-        <w:rPr>
-          <w:color w:val="FF0000"/>
-        </w:rPr>
-        <w:t>feladat</w:t>
-      </w:r>
-      <w:proofErr w:type="spellEnd"/>
-      <w:r>
-        <w:rPr>
-          <w:color w:val="FF0000"/>
-        </w:rPr>
-        <w:t xml:space="preserve"> (Z </w:t>
-      </w:r>
-      <w:proofErr w:type="spellStart"/>
-      <w:r>
-        <w:rPr>
-          <w:color w:val="FF0000"/>
-        </w:rPr>
-        <w:t>részfeladat</w:t>
-      </w:r>
-      <w:proofErr w:type="spellEnd"/>
-      <w:r>
-        <w:rPr>
-          <w:color w:val="FF0000"/>
-        </w:rPr>
-        <w:t xml:space="preserve"> </w:t>
-      </w:r>
-      <w:proofErr w:type="spellStart"/>
-      <w:r>
-        <w:rPr>
-          <w:color w:val="FF0000"/>
-        </w:rPr>
-        <w:t>ellenőrzése</w:t>
-      </w:r>
-      <w:proofErr w:type="spellEnd"/>
-      <w:r>
-        <w:rPr>
-          <w:color w:val="FF0000"/>
-        </w:rPr>
-        <w:t>)</w:t>
-      </w:r>
+      </w:pPr>
+      <w:proofErr w:type="spellStart"/>
+      <w:r>
+        <w:t>Jmeter</w:t>
+      </w:r>
+      <w:proofErr w:type="spellEnd"/>
+      <w:r>
+        <w:t xml:space="preserve"> test scenario </w:t>
+      </w:r>
+      <w:proofErr w:type="spellStart"/>
+      <w:r>
+        <w:t>konfigurálása</w:t>
+      </w:r>
+      <w:proofErr w:type="spellEnd"/>
     </w:p>
     <w:p>
       <w:pPr>
@@ -1184,9 +1060,35 @@
           <w:numId w:val="1"/>
         </w:numPr>
       </w:pPr>
-      <w:r>
-        <w:t>…</w:t>
-      </w:r>
+      <w:proofErr w:type="spellStart"/>
+      <w:r>
+        <w:t>Jmeter</w:t>
+      </w:r>
+      <w:proofErr w:type="spellEnd"/>
+      <w:r>
+        <w:t xml:space="preserve"> test run CI-</w:t>
+      </w:r>
+      <w:proofErr w:type="spellStart"/>
+      <w:r>
+        <w:t>ba</w:t>
+      </w:r>
+      <w:proofErr w:type="spellEnd"/>
+      <w:r>
+        <w:t xml:space="preserve"> </w:t>
+      </w:r>
+      <w:proofErr w:type="spellStart"/>
+      <w:r>
+        <w:t>való</w:t>
+      </w:r>
+      <w:proofErr w:type="spellEnd"/>
+      <w:r>
+        <w:t xml:space="preserve"> </w:t>
+      </w:r>
+      <w:proofErr w:type="spellStart"/>
+      <w:r>
+        <w:t>integrálása</w:t>
+      </w:r>
+      <w:proofErr w:type="spellEnd"/>
     </w:p>
     <w:p>
       <w:r>

</xml_diff>